<commit_message>
fixing openclaw and RAG
</commit_message>
<xml_diff>
--- a/decisions.docx
+++ b/decisions.docx
@@ -1328,6 +1328,145 @@
       </w:r>
     </w:p>
     <w:p/>
+    <w:p/>
+    <w:p>
+      <w:pPr>
+        <w:rPr>
+          <w:b/>
+          <w:bCs/>
+        </w:rPr>
+      </w:pPr>
+      <w:r>
+        <w:rPr>
+          <w:b/>
+          <w:bCs/>
+        </w:rPr>
+        <w:t>3. RAGAS evaluation</w:t>
+      </w:r>
+    </w:p>
+    <w:p>
+      <w:pPr>
+        <w:numPr>
+          <w:ilvl w:val="0"/>
+          <w:numId w:val="19"/>
+        </w:numPr>
+      </w:pPr>
+      <w:r>
+        <w:rPr>
+          <w:b/>
+          <w:bCs/>
+        </w:rPr>
+        <w:t>Question count</w:t>
+      </w:r>
+      <w:r>
+        <w:t>:</w:t>
+      </w:r>
+    </w:p>
+    <w:p>
+      <w:pPr>
+        <w:numPr>
+          <w:ilvl w:val="0"/>
+          <w:numId w:val="20"/>
+        </w:numPr>
+      </w:pPr>
+      <w:r>
+        <w:t>EVAL_MAX_QUESTIONS default changed from 15 to 20.</w:t>
+      </w:r>
+    </w:p>
+    <w:p>
+      <w:pPr>
+        <w:numPr>
+          <w:ilvl w:val="0"/>
+          <w:numId w:val="21"/>
+        </w:numPr>
+      </w:pPr>
+      <w:r>
+        <w:t>Evaluation uses all questions up to the cap (no minimum 15).</w:t>
+      </w:r>
+    </w:p>
+    <w:p>
+      <w:pPr>
+        <w:numPr>
+          <w:ilvl w:val="0"/>
+          <w:numId w:val="22"/>
+        </w:numPr>
+      </w:pPr>
+      <w:r>
+        <w:rPr>
+          <w:b/>
+          <w:bCs/>
+        </w:rPr>
+        <w:t>RAG quality</w:t>
+      </w:r>
+      <w:r>
+        <w:t>:</w:t>
+      </w:r>
+    </w:p>
+    <w:p>
+      <w:pPr>
+        <w:numPr>
+          <w:ilvl w:val="0"/>
+          <w:numId w:val="23"/>
+        </w:numPr>
+      </w:pPr>
+      <w:r>
+        <w:t>retrieval_top_k: 5 → 8.</w:t>
+      </w:r>
+    </w:p>
+    <w:p>
+      <w:pPr>
+        <w:numPr>
+          <w:ilvl w:val="0"/>
+          <w:numId w:val="24"/>
+        </w:numPr>
+      </w:pPr>
+      <w:r>
+        <w:t>retrieval_similarity_threshold: 0.25 → 0.2.</w:t>
+      </w:r>
+    </w:p>
+    <w:p>
+      <w:r>
+        <w:t>This improves recall and should help Faithfulness and Context Precision. Low scores can also be due to:</w:t>
+      </w:r>
+    </w:p>
+    <w:p>
+      <w:pPr>
+        <w:numPr>
+          <w:ilvl w:val="0"/>
+          <w:numId w:val="25"/>
+        </w:numPr>
+      </w:pPr>
+      <w:r>
+        <w:t>Empty or weak vector store (re-ingest documents).</w:t>
+      </w:r>
+    </w:p>
+    <w:p>
+      <w:pPr>
+        <w:numPr>
+          <w:ilvl w:val="0"/>
+          <w:numId w:val="26"/>
+        </w:numPr>
+      </w:pPr>
+      <w:r>
+        <w:t>Question list format or content not matching the documents.</w:t>
+      </w:r>
+    </w:p>
+    <w:p>
+      <w:pPr>
+        <w:numPr>
+          <w:ilvl w:val="0"/>
+          <w:numId w:val="27"/>
+        </w:numPr>
+      </w:pPr>
+      <w:r>
+        <w:t>Small LLM judges and RAGAS limitations.</w:t>
+      </w:r>
+    </w:p>
+    <w:p>
+      <w:r>
+        <w:t>Re-run evaluation and ingestion if needed:</w:t>
+      </w:r>
+    </w:p>
     <w:sectPr>
       <w:type w:val="continuous"/>
       <w:pgSz w:w="11920" w:h="16850"/>
@@ -1491,6 +1630,155 @@
     </w:lvl>
   </w:abstractNum>
   <w:abstractNum w:abstractNumId="1" w15:restartNumberingAfterBreak="0">
+    <w:nsid w:val="092C04C4"/>
+    <w:multiLevelType w:val="multilevel"/>
+    <w:tmpl w:val="0EF2B342"/>
+    <w:lvl w:ilvl="0">
+      <w:start w:val="1"/>
+      <w:numFmt w:val="bullet"/>
+      <w:lvlText w:val=""/>
+      <w:lvlJc w:val="left"/>
+      <w:pPr>
+        <w:tabs>
+          <w:tab w:val="num" w:pos="720"/>
+        </w:tabs>
+        <w:ind w:left="720" w:hanging="360"/>
+      </w:pPr>
+      <w:rPr>
+        <w:rFonts w:ascii="Symbol" w:hAnsi="Symbol" w:hint="default"/>
+        <w:sz w:val="20"/>
+      </w:rPr>
+    </w:lvl>
+    <w:lvl w:ilvl="1" w:tentative="1">
+      <w:start w:val="1"/>
+      <w:numFmt w:val="bullet"/>
+      <w:lvlText w:val="o"/>
+      <w:lvlJc w:val="left"/>
+      <w:pPr>
+        <w:tabs>
+          <w:tab w:val="num" w:pos="1440"/>
+        </w:tabs>
+        <w:ind w:left="1440" w:hanging="360"/>
+      </w:pPr>
+      <w:rPr>
+        <w:rFonts w:ascii="Courier New" w:hAnsi="Courier New" w:hint="default"/>
+        <w:sz w:val="20"/>
+      </w:rPr>
+    </w:lvl>
+    <w:lvl w:ilvl="2" w:tentative="1">
+      <w:start w:val="1"/>
+      <w:numFmt w:val="bullet"/>
+      <w:lvlText w:val=""/>
+      <w:lvlJc w:val="left"/>
+      <w:pPr>
+        <w:tabs>
+          <w:tab w:val="num" w:pos="2160"/>
+        </w:tabs>
+        <w:ind w:left="2160" w:hanging="360"/>
+      </w:pPr>
+      <w:rPr>
+        <w:rFonts w:ascii="Wingdings" w:hAnsi="Wingdings" w:hint="default"/>
+        <w:sz w:val="20"/>
+      </w:rPr>
+    </w:lvl>
+    <w:lvl w:ilvl="3" w:tentative="1">
+      <w:start w:val="1"/>
+      <w:numFmt w:val="bullet"/>
+      <w:lvlText w:val=""/>
+      <w:lvlJc w:val="left"/>
+      <w:pPr>
+        <w:tabs>
+          <w:tab w:val="num" w:pos="2880"/>
+        </w:tabs>
+        <w:ind w:left="2880" w:hanging="360"/>
+      </w:pPr>
+      <w:rPr>
+        <w:rFonts w:ascii="Wingdings" w:hAnsi="Wingdings" w:hint="default"/>
+        <w:sz w:val="20"/>
+      </w:rPr>
+    </w:lvl>
+    <w:lvl w:ilvl="4" w:tentative="1">
+      <w:start w:val="1"/>
+      <w:numFmt w:val="bullet"/>
+      <w:lvlText w:val=""/>
+      <w:lvlJc w:val="left"/>
+      <w:pPr>
+        <w:tabs>
+          <w:tab w:val="num" w:pos="3600"/>
+        </w:tabs>
+        <w:ind w:left="3600" w:hanging="360"/>
+      </w:pPr>
+      <w:rPr>
+        <w:rFonts w:ascii="Wingdings" w:hAnsi="Wingdings" w:hint="default"/>
+        <w:sz w:val="20"/>
+      </w:rPr>
+    </w:lvl>
+    <w:lvl w:ilvl="5" w:tentative="1">
+      <w:start w:val="1"/>
+      <w:numFmt w:val="bullet"/>
+      <w:lvlText w:val=""/>
+      <w:lvlJc w:val="left"/>
+      <w:pPr>
+        <w:tabs>
+          <w:tab w:val="num" w:pos="4320"/>
+        </w:tabs>
+        <w:ind w:left="4320" w:hanging="360"/>
+      </w:pPr>
+      <w:rPr>
+        <w:rFonts w:ascii="Wingdings" w:hAnsi="Wingdings" w:hint="default"/>
+        <w:sz w:val="20"/>
+      </w:rPr>
+    </w:lvl>
+    <w:lvl w:ilvl="6" w:tentative="1">
+      <w:start w:val="1"/>
+      <w:numFmt w:val="bullet"/>
+      <w:lvlText w:val=""/>
+      <w:lvlJc w:val="left"/>
+      <w:pPr>
+        <w:tabs>
+          <w:tab w:val="num" w:pos="5040"/>
+        </w:tabs>
+        <w:ind w:left="5040" w:hanging="360"/>
+      </w:pPr>
+      <w:rPr>
+        <w:rFonts w:ascii="Wingdings" w:hAnsi="Wingdings" w:hint="default"/>
+        <w:sz w:val="20"/>
+      </w:rPr>
+    </w:lvl>
+    <w:lvl w:ilvl="7" w:tentative="1">
+      <w:start w:val="1"/>
+      <w:numFmt w:val="bullet"/>
+      <w:lvlText w:val=""/>
+      <w:lvlJc w:val="left"/>
+      <w:pPr>
+        <w:tabs>
+          <w:tab w:val="num" w:pos="5760"/>
+        </w:tabs>
+        <w:ind w:left="5760" w:hanging="360"/>
+      </w:pPr>
+      <w:rPr>
+        <w:rFonts w:ascii="Wingdings" w:hAnsi="Wingdings" w:hint="default"/>
+        <w:sz w:val="20"/>
+      </w:rPr>
+    </w:lvl>
+    <w:lvl w:ilvl="8" w:tentative="1">
+      <w:start w:val="1"/>
+      <w:numFmt w:val="bullet"/>
+      <w:lvlText w:val=""/>
+      <w:lvlJc w:val="left"/>
+      <w:pPr>
+        <w:tabs>
+          <w:tab w:val="num" w:pos="6480"/>
+        </w:tabs>
+        <w:ind w:left="6480" w:hanging="360"/>
+      </w:pPr>
+      <w:rPr>
+        <w:rFonts w:ascii="Wingdings" w:hAnsi="Wingdings" w:hint="default"/>
+        <w:sz w:val="20"/>
+      </w:rPr>
+    </w:lvl>
+  </w:abstractNum>
+  <w:abstractNum w:abstractNumId="2" w15:restartNumberingAfterBreak="0">
     <w:nsid w:val="09DA18E9"/>
     <w:multiLevelType w:val="multilevel"/>
     <w:tmpl w:val="8B0CE954"/>
@@ -1639,7 +1927,7 @@
       </w:rPr>
     </w:lvl>
   </w:abstractNum>
-  <w:abstractNum w:abstractNumId="2" w15:restartNumberingAfterBreak="0">
+  <w:abstractNum w:abstractNumId="3" w15:restartNumberingAfterBreak="0">
     <w:nsid w:val="0F3B0FD6"/>
     <w:multiLevelType w:val="multilevel"/>
     <w:tmpl w:val="5C46573E"/>
@@ -1788,7 +2076,7 @@
       </w:rPr>
     </w:lvl>
   </w:abstractNum>
-  <w:abstractNum w:abstractNumId="3" w15:restartNumberingAfterBreak="0">
+  <w:abstractNum w:abstractNumId="4" w15:restartNumberingAfterBreak="0">
     <w:nsid w:val="1428693B"/>
     <w:multiLevelType w:val="multilevel"/>
     <w:tmpl w:val="AF88AB36"/>
@@ -1937,7 +2225,7 @@
       </w:rPr>
     </w:lvl>
   </w:abstractNum>
-  <w:abstractNum w:abstractNumId="4" w15:restartNumberingAfterBreak="0">
+  <w:abstractNum w:abstractNumId="5" w15:restartNumberingAfterBreak="0">
     <w:nsid w:val="17363150"/>
     <w:multiLevelType w:val="multilevel"/>
     <w:tmpl w:val="340C351A"/>
@@ -2086,7 +2374,7 @@
       </w:rPr>
     </w:lvl>
   </w:abstractNum>
-  <w:abstractNum w:abstractNumId="5" w15:restartNumberingAfterBreak="0">
+  <w:abstractNum w:abstractNumId="6" w15:restartNumberingAfterBreak="0">
     <w:nsid w:val="22567E39"/>
     <w:multiLevelType w:val="multilevel"/>
     <w:tmpl w:val="306C1E16"/>
@@ -2235,7 +2523,156 @@
       </w:rPr>
     </w:lvl>
   </w:abstractNum>
-  <w:abstractNum w:abstractNumId="6" w15:restartNumberingAfterBreak="0">
+  <w:abstractNum w:abstractNumId="7" w15:restartNumberingAfterBreak="0">
+    <w:nsid w:val="267D40D4"/>
+    <w:multiLevelType w:val="multilevel"/>
+    <w:tmpl w:val="89B6B690"/>
+    <w:lvl w:ilvl="0">
+      <w:start w:val="1"/>
+      <w:numFmt w:val="bullet"/>
+      <w:lvlText w:val=""/>
+      <w:lvlJc w:val="left"/>
+      <w:pPr>
+        <w:tabs>
+          <w:tab w:val="num" w:pos="720"/>
+        </w:tabs>
+        <w:ind w:left="720" w:hanging="360"/>
+      </w:pPr>
+      <w:rPr>
+        <w:rFonts w:ascii="Symbol" w:hAnsi="Symbol" w:hint="default"/>
+        <w:sz w:val="20"/>
+      </w:rPr>
+    </w:lvl>
+    <w:lvl w:ilvl="1" w:tentative="1">
+      <w:start w:val="1"/>
+      <w:numFmt w:val="bullet"/>
+      <w:lvlText w:val="o"/>
+      <w:lvlJc w:val="left"/>
+      <w:pPr>
+        <w:tabs>
+          <w:tab w:val="num" w:pos="1440"/>
+        </w:tabs>
+        <w:ind w:left="1440" w:hanging="360"/>
+      </w:pPr>
+      <w:rPr>
+        <w:rFonts w:ascii="Courier New" w:hAnsi="Courier New" w:hint="default"/>
+        <w:sz w:val="20"/>
+      </w:rPr>
+    </w:lvl>
+    <w:lvl w:ilvl="2" w:tentative="1">
+      <w:start w:val="1"/>
+      <w:numFmt w:val="bullet"/>
+      <w:lvlText w:val=""/>
+      <w:lvlJc w:val="left"/>
+      <w:pPr>
+        <w:tabs>
+          <w:tab w:val="num" w:pos="2160"/>
+        </w:tabs>
+        <w:ind w:left="2160" w:hanging="360"/>
+      </w:pPr>
+      <w:rPr>
+        <w:rFonts w:ascii="Wingdings" w:hAnsi="Wingdings" w:hint="default"/>
+        <w:sz w:val="20"/>
+      </w:rPr>
+    </w:lvl>
+    <w:lvl w:ilvl="3" w:tentative="1">
+      <w:start w:val="1"/>
+      <w:numFmt w:val="bullet"/>
+      <w:lvlText w:val=""/>
+      <w:lvlJc w:val="left"/>
+      <w:pPr>
+        <w:tabs>
+          <w:tab w:val="num" w:pos="2880"/>
+        </w:tabs>
+        <w:ind w:left="2880" w:hanging="360"/>
+      </w:pPr>
+      <w:rPr>
+        <w:rFonts w:ascii="Wingdings" w:hAnsi="Wingdings" w:hint="default"/>
+        <w:sz w:val="20"/>
+      </w:rPr>
+    </w:lvl>
+    <w:lvl w:ilvl="4" w:tentative="1">
+      <w:start w:val="1"/>
+      <w:numFmt w:val="bullet"/>
+      <w:lvlText w:val=""/>
+      <w:lvlJc w:val="left"/>
+      <w:pPr>
+        <w:tabs>
+          <w:tab w:val="num" w:pos="3600"/>
+        </w:tabs>
+        <w:ind w:left="3600" w:hanging="360"/>
+      </w:pPr>
+      <w:rPr>
+        <w:rFonts w:ascii="Wingdings" w:hAnsi="Wingdings" w:hint="default"/>
+        <w:sz w:val="20"/>
+      </w:rPr>
+    </w:lvl>
+    <w:lvl w:ilvl="5" w:tentative="1">
+      <w:start w:val="1"/>
+      <w:numFmt w:val="bullet"/>
+      <w:lvlText w:val=""/>
+      <w:lvlJc w:val="left"/>
+      <w:pPr>
+        <w:tabs>
+          <w:tab w:val="num" w:pos="4320"/>
+        </w:tabs>
+        <w:ind w:left="4320" w:hanging="360"/>
+      </w:pPr>
+      <w:rPr>
+        <w:rFonts w:ascii="Wingdings" w:hAnsi="Wingdings" w:hint="default"/>
+        <w:sz w:val="20"/>
+      </w:rPr>
+    </w:lvl>
+    <w:lvl w:ilvl="6" w:tentative="1">
+      <w:start w:val="1"/>
+      <w:numFmt w:val="bullet"/>
+      <w:lvlText w:val=""/>
+      <w:lvlJc w:val="left"/>
+      <w:pPr>
+        <w:tabs>
+          <w:tab w:val="num" w:pos="5040"/>
+        </w:tabs>
+        <w:ind w:left="5040" w:hanging="360"/>
+      </w:pPr>
+      <w:rPr>
+        <w:rFonts w:ascii="Wingdings" w:hAnsi="Wingdings" w:hint="default"/>
+        <w:sz w:val="20"/>
+      </w:rPr>
+    </w:lvl>
+    <w:lvl w:ilvl="7" w:tentative="1">
+      <w:start w:val="1"/>
+      <w:numFmt w:val="bullet"/>
+      <w:lvlText w:val=""/>
+      <w:lvlJc w:val="left"/>
+      <w:pPr>
+        <w:tabs>
+          <w:tab w:val="num" w:pos="5760"/>
+        </w:tabs>
+        <w:ind w:left="5760" w:hanging="360"/>
+      </w:pPr>
+      <w:rPr>
+        <w:rFonts w:ascii="Wingdings" w:hAnsi="Wingdings" w:hint="default"/>
+        <w:sz w:val="20"/>
+      </w:rPr>
+    </w:lvl>
+    <w:lvl w:ilvl="8" w:tentative="1">
+      <w:start w:val="1"/>
+      <w:numFmt w:val="bullet"/>
+      <w:lvlText w:val=""/>
+      <w:lvlJc w:val="left"/>
+      <w:pPr>
+        <w:tabs>
+          <w:tab w:val="num" w:pos="6480"/>
+        </w:tabs>
+        <w:ind w:left="6480" w:hanging="360"/>
+      </w:pPr>
+      <w:rPr>
+        <w:rFonts w:ascii="Wingdings" w:hAnsi="Wingdings" w:hint="default"/>
+        <w:sz w:val="20"/>
+      </w:rPr>
+    </w:lvl>
+  </w:abstractNum>
+  <w:abstractNum w:abstractNumId="8" w15:restartNumberingAfterBreak="0">
     <w:nsid w:val="2C5E5165"/>
     <w:multiLevelType w:val="multilevel"/>
     <w:tmpl w:val="97120BBE"/>
@@ -2384,7 +2821,7 @@
       </w:rPr>
     </w:lvl>
   </w:abstractNum>
-  <w:abstractNum w:abstractNumId="7" w15:restartNumberingAfterBreak="0">
+  <w:abstractNum w:abstractNumId="9" w15:restartNumberingAfterBreak="0">
     <w:nsid w:val="2F0C2738"/>
     <w:multiLevelType w:val="multilevel"/>
     <w:tmpl w:val="743E0F1A"/>
@@ -2533,7 +2970,7 @@
       </w:rPr>
     </w:lvl>
   </w:abstractNum>
-  <w:abstractNum w:abstractNumId="8" w15:restartNumberingAfterBreak="0">
+  <w:abstractNum w:abstractNumId="10" w15:restartNumberingAfterBreak="0">
     <w:nsid w:val="33FA47A3"/>
     <w:multiLevelType w:val="multilevel"/>
     <w:tmpl w:val="12B61E42"/>
@@ -2682,7 +3119,7 @@
       </w:rPr>
     </w:lvl>
   </w:abstractNum>
-  <w:abstractNum w:abstractNumId="9" w15:restartNumberingAfterBreak="0">
+  <w:abstractNum w:abstractNumId="11" w15:restartNumberingAfterBreak="0">
     <w:nsid w:val="350E17F8"/>
     <w:multiLevelType w:val="multilevel"/>
     <w:tmpl w:val="78525D18"/>
@@ -2831,7 +3268,156 @@
       </w:rPr>
     </w:lvl>
   </w:abstractNum>
-  <w:abstractNum w:abstractNumId="10" w15:restartNumberingAfterBreak="0">
+  <w:abstractNum w:abstractNumId="12" w15:restartNumberingAfterBreak="0">
+    <w:nsid w:val="449143A5"/>
+    <w:multiLevelType w:val="multilevel"/>
+    <w:tmpl w:val="8758CE44"/>
+    <w:lvl w:ilvl="0">
+      <w:start w:val="1"/>
+      <w:numFmt w:val="bullet"/>
+      <w:lvlText w:val=""/>
+      <w:lvlJc w:val="left"/>
+      <w:pPr>
+        <w:tabs>
+          <w:tab w:val="num" w:pos="720"/>
+        </w:tabs>
+        <w:ind w:left="720" w:hanging="360"/>
+      </w:pPr>
+      <w:rPr>
+        <w:rFonts w:ascii="Symbol" w:hAnsi="Symbol" w:hint="default"/>
+        <w:sz w:val="20"/>
+      </w:rPr>
+    </w:lvl>
+    <w:lvl w:ilvl="1" w:tentative="1">
+      <w:start w:val="1"/>
+      <w:numFmt w:val="bullet"/>
+      <w:lvlText w:val="o"/>
+      <w:lvlJc w:val="left"/>
+      <w:pPr>
+        <w:tabs>
+          <w:tab w:val="num" w:pos="1440"/>
+        </w:tabs>
+        <w:ind w:left="1440" w:hanging="360"/>
+      </w:pPr>
+      <w:rPr>
+        <w:rFonts w:ascii="Courier New" w:hAnsi="Courier New" w:hint="default"/>
+        <w:sz w:val="20"/>
+      </w:rPr>
+    </w:lvl>
+    <w:lvl w:ilvl="2" w:tentative="1">
+      <w:start w:val="1"/>
+      <w:numFmt w:val="bullet"/>
+      <w:lvlText w:val=""/>
+      <w:lvlJc w:val="left"/>
+      <w:pPr>
+        <w:tabs>
+          <w:tab w:val="num" w:pos="2160"/>
+        </w:tabs>
+        <w:ind w:left="2160" w:hanging="360"/>
+      </w:pPr>
+      <w:rPr>
+        <w:rFonts w:ascii="Wingdings" w:hAnsi="Wingdings" w:hint="default"/>
+        <w:sz w:val="20"/>
+      </w:rPr>
+    </w:lvl>
+    <w:lvl w:ilvl="3" w:tentative="1">
+      <w:start w:val="1"/>
+      <w:numFmt w:val="bullet"/>
+      <w:lvlText w:val=""/>
+      <w:lvlJc w:val="left"/>
+      <w:pPr>
+        <w:tabs>
+          <w:tab w:val="num" w:pos="2880"/>
+        </w:tabs>
+        <w:ind w:left="2880" w:hanging="360"/>
+      </w:pPr>
+      <w:rPr>
+        <w:rFonts w:ascii="Wingdings" w:hAnsi="Wingdings" w:hint="default"/>
+        <w:sz w:val="20"/>
+      </w:rPr>
+    </w:lvl>
+    <w:lvl w:ilvl="4" w:tentative="1">
+      <w:start w:val="1"/>
+      <w:numFmt w:val="bullet"/>
+      <w:lvlText w:val=""/>
+      <w:lvlJc w:val="left"/>
+      <w:pPr>
+        <w:tabs>
+          <w:tab w:val="num" w:pos="3600"/>
+        </w:tabs>
+        <w:ind w:left="3600" w:hanging="360"/>
+      </w:pPr>
+      <w:rPr>
+        <w:rFonts w:ascii="Wingdings" w:hAnsi="Wingdings" w:hint="default"/>
+        <w:sz w:val="20"/>
+      </w:rPr>
+    </w:lvl>
+    <w:lvl w:ilvl="5" w:tentative="1">
+      <w:start w:val="1"/>
+      <w:numFmt w:val="bullet"/>
+      <w:lvlText w:val=""/>
+      <w:lvlJc w:val="left"/>
+      <w:pPr>
+        <w:tabs>
+          <w:tab w:val="num" w:pos="4320"/>
+        </w:tabs>
+        <w:ind w:left="4320" w:hanging="360"/>
+      </w:pPr>
+      <w:rPr>
+        <w:rFonts w:ascii="Wingdings" w:hAnsi="Wingdings" w:hint="default"/>
+        <w:sz w:val="20"/>
+      </w:rPr>
+    </w:lvl>
+    <w:lvl w:ilvl="6" w:tentative="1">
+      <w:start w:val="1"/>
+      <w:numFmt w:val="bullet"/>
+      <w:lvlText w:val=""/>
+      <w:lvlJc w:val="left"/>
+      <w:pPr>
+        <w:tabs>
+          <w:tab w:val="num" w:pos="5040"/>
+        </w:tabs>
+        <w:ind w:left="5040" w:hanging="360"/>
+      </w:pPr>
+      <w:rPr>
+        <w:rFonts w:ascii="Wingdings" w:hAnsi="Wingdings" w:hint="default"/>
+        <w:sz w:val="20"/>
+      </w:rPr>
+    </w:lvl>
+    <w:lvl w:ilvl="7" w:tentative="1">
+      <w:start w:val="1"/>
+      <w:numFmt w:val="bullet"/>
+      <w:lvlText w:val=""/>
+      <w:lvlJc w:val="left"/>
+      <w:pPr>
+        <w:tabs>
+          <w:tab w:val="num" w:pos="5760"/>
+        </w:tabs>
+        <w:ind w:left="5760" w:hanging="360"/>
+      </w:pPr>
+      <w:rPr>
+        <w:rFonts w:ascii="Wingdings" w:hAnsi="Wingdings" w:hint="default"/>
+        <w:sz w:val="20"/>
+      </w:rPr>
+    </w:lvl>
+    <w:lvl w:ilvl="8" w:tentative="1">
+      <w:start w:val="1"/>
+      <w:numFmt w:val="bullet"/>
+      <w:lvlText w:val=""/>
+      <w:lvlJc w:val="left"/>
+      <w:pPr>
+        <w:tabs>
+          <w:tab w:val="num" w:pos="6480"/>
+        </w:tabs>
+        <w:ind w:left="6480" w:hanging="360"/>
+      </w:pPr>
+      <w:rPr>
+        <w:rFonts w:ascii="Wingdings" w:hAnsi="Wingdings" w:hint="default"/>
+        <w:sz w:val="20"/>
+      </w:rPr>
+    </w:lvl>
+  </w:abstractNum>
+  <w:abstractNum w:abstractNumId="13" w15:restartNumberingAfterBreak="0">
     <w:nsid w:val="473F7A82"/>
     <w:multiLevelType w:val="multilevel"/>
     <w:tmpl w:val="23E21414"/>
@@ -2980,7 +3566,305 @@
       </w:rPr>
     </w:lvl>
   </w:abstractNum>
-  <w:abstractNum w:abstractNumId="11" w15:restartNumberingAfterBreak="0">
+  <w:abstractNum w:abstractNumId="14" w15:restartNumberingAfterBreak="0">
+    <w:nsid w:val="49700CD7"/>
+    <w:multiLevelType w:val="multilevel"/>
+    <w:tmpl w:val="6BF65E68"/>
+    <w:lvl w:ilvl="0">
+      <w:start w:val="1"/>
+      <w:numFmt w:val="bullet"/>
+      <w:lvlText w:val=""/>
+      <w:lvlJc w:val="left"/>
+      <w:pPr>
+        <w:tabs>
+          <w:tab w:val="num" w:pos="720"/>
+        </w:tabs>
+        <w:ind w:left="720" w:hanging="360"/>
+      </w:pPr>
+      <w:rPr>
+        <w:rFonts w:ascii="Symbol" w:hAnsi="Symbol" w:hint="default"/>
+        <w:sz w:val="20"/>
+      </w:rPr>
+    </w:lvl>
+    <w:lvl w:ilvl="1" w:tentative="1">
+      <w:start w:val="1"/>
+      <w:numFmt w:val="bullet"/>
+      <w:lvlText w:val="o"/>
+      <w:lvlJc w:val="left"/>
+      <w:pPr>
+        <w:tabs>
+          <w:tab w:val="num" w:pos="1440"/>
+        </w:tabs>
+        <w:ind w:left="1440" w:hanging="360"/>
+      </w:pPr>
+      <w:rPr>
+        <w:rFonts w:ascii="Courier New" w:hAnsi="Courier New" w:hint="default"/>
+        <w:sz w:val="20"/>
+      </w:rPr>
+    </w:lvl>
+    <w:lvl w:ilvl="2" w:tentative="1">
+      <w:start w:val="1"/>
+      <w:numFmt w:val="bullet"/>
+      <w:lvlText w:val=""/>
+      <w:lvlJc w:val="left"/>
+      <w:pPr>
+        <w:tabs>
+          <w:tab w:val="num" w:pos="2160"/>
+        </w:tabs>
+        <w:ind w:left="2160" w:hanging="360"/>
+      </w:pPr>
+      <w:rPr>
+        <w:rFonts w:ascii="Wingdings" w:hAnsi="Wingdings" w:hint="default"/>
+        <w:sz w:val="20"/>
+      </w:rPr>
+    </w:lvl>
+    <w:lvl w:ilvl="3" w:tentative="1">
+      <w:start w:val="1"/>
+      <w:numFmt w:val="bullet"/>
+      <w:lvlText w:val=""/>
+      <w:lvlJc w:val="left"/>
+      <w:pPr>
+        <w:tabs>
+          <w:tab w:val="num" w:pos="2880"/>
+        </w:tabs>
+        <w:ind w:left="2880" w:hanging="360"/>
+      </w:pPr>
+      <w:rPr>
+        <w:rFonts w:ascii="Wingdings" w:hAnsi="Wingdings" w:hint="default"/>
+        <w:sz w:val="20"/>
+      </w:rPr>
+    </w:lvl>
+    <w:lvl w:ilvl="4" w:tentative="1">
+      <w:start w:val="1"/>
+      <w:numFmt w:val="bullet"/>
+      <w:lvlText w:val=""/>
+      <w:lvlJc w:val="left"/>
+      <w:pPr>
+        <w:tabs>
+          <w:tab w:val="num" w:pos="3600"/>
+        </w:tabs>
+        <w:ind w:left="3600" w:hanging="360"/>
+      </w:pPr>
+      <w:rPr>
+        <w:rFonts w:ascii="Wingdings" w:hAnsi="Wingdings" w:hint="default"/>
+        <w:sz w:val="20"/>
+      </w:rPr>
+    </w:lvl>
+    <w:lvl w:ilvl="5" w:tentative="1">
+      <w:start w:val="1"/>
+      <w:numFmt w:val="bullet"/>
+      <w:lvlText w:val=""/>
+      <w:lvlJc w:val="left"/>
+      <w:pPr>
+        <w:tabs>
+          <w:tab w:val="num" w:pos="4320"/>
+        </w:tabs>
+        <w:ind w:left="4320" w:hanging="360"/>
+      </w:pPr>
+      <w:rPr>
+        <w:rFonts w:ascii="Wingdings" w:hAnsi="Wingdings" w:hint="default"/>
+        <w:sz w:val="20"/>
+      </w:rPr>
+    </w:lvl>
+    <w:lvl w:ilvl="6" w:tentative="1">
+      <w:start w:val="1"/>
+      <w:numFmt w:val="bullet"/>
+      <w:lvlText w:val=""/>
+      <w:lvlJc w:val="left"/>
+      <w:pPr>
+        <w:tabs>
+          <w:tab w:val="num" w:pos="5040"/>
+        </w:tabs>
+        <w:ind w:left="5040" w:hanging="360"/>
+      </w:pPr>
+      <w:rPr>
+        <w:rFonts w:ascii="Wingdings" w:hAnsi="Wingdings" w:hint="default"/>
+        <w:sz w:val="20"/>
+      </w:rPr>
+    </w:lvl>
+    <w:lvl w:ilvl="7" w:tentative="1">
+      <w:start w:val="1"/>
+      <w:numFmt w:val="bullet"/>
+      <w:lvlText w:val=""/>
+      <w:lvlJc w:val="left"/>
+      <w:pPr>
+        <w:tabs>
+          <w:tab w:val="num" w:pos="5760"/>
+        </w:tabs>
+        <w:ind w:left="5760" w:hanging="360"/>
+      </w:pPr>
+      <w:rPr>
+        <w:rFonts w:ascii="Wingdings" w:hAnsi="Wingdings" w:hint="default"/>
+        <w:sz w:val="20"/>
+      </w:rPr>
+    </w:lvl>
+    <w:lvl w:ilvl="8" w:tentative="1">
+      <w:start w:val="1"/>
+      <w:numFmt w:val="bullet"/>
+      <w:lvlText w:val=""/>
+      <w:lvlJc w:val="left"/>
+      <w:pPr>
+        <w:tabs>
+          <w:tab w:val="num" w:pos="6480"/>
+        </w:tabs>
+        <w:ind w:left="6480" w:hanging="360"/>
+      </w:pPr>
+      <w:rPr>
+        <w:rFonts w:ascii="Wingdings" w:hAnsi="Wingdings" w:hint="default"/>
+        <w:sz w:val="20"/>
+      </w:rPr>
+    </w:lvl>
+  </w:abstractNum>
+  <w:abstractNum w:abstractNumId="15" w15:restartNumberingAfterBreak="0">
+    <w:nsid w:val="4D4060B0"/>
+    <w:multiLevelType w:val="multilevel"/>
+    <w:tmpl w:val="05EA35C4"/>
+    <w:lvl w:ilvl="0">
+      <w:start w:val="1"/>
+      <w:numFmt w:val="bullet"/>
+      <w:lvlText w:val=""/>
+      <w:lvlJc w:val="left"/>
+      <w:pPr>
+        <w:tabs>
+          <w:tab w:val="num" w:pos="720"/>
+        </w:tabs>
+        <w:ind w:left="720" w:hanging="360"/>
+      </w:pPr>
+      <w:rPr>
+        <w:rFonts w:ascii="Symbol" w:hAnsi="Symbol" w:hint="default"/>
+        <w:sz w:val="20"/>
+      </w:rPr>
+    </w:lvl>
+    <w:lvl w:ilvl="1" w:tentative="1">
+      <w:start w:val="1"/>
+      <w:numFmt w:val="bullet"/>
+      <w:lvlText w:val="o"/>
+      <w:lvlJc w:val="left"/>
+      <w:pPr>
+        <w:tabs>
+          <w:tab w:val="num" w:pos="1440"/>
+        </w:tabs>
+        <w:ind w:left="1440" w:hanging="360"/>
+      </w:pPr>
+      <w:rPr>
+        <w:rFonts w:ascii="Courier New" w:hAnsi="Courier New" w:hint="default"/>
+        <w:sz w:val="20"/>
+      </w:rPr>
+    </w:lvl>
+    <w:lvl w:ilvl="2" w:tentative="1">
+      <w:start w:val="1"/>
+      <w:numFmt w:val="bullet"/>
+      <w:lvlText w:val=""/>
+      <w:lvlJc w:val="left"/>
+      <w:pPr>
+        <w:tabs>
+          <w:tab w:val="num" w:pos="2160"/>
+        </w:tabs>
+        <w:ind w:left="2160" w:hanging="360"/>
+      </w:pPr>
+      <w:rPr>
+        <w:rFonts w:ascii="Wingdings" w:hAnsi="Wingdings" w:hint="default"/>
+        <w:sz w:val="20"/>
+      </w:rPr>
+    </w:lvl>
+    <w:lvl w:ilvl="3" w:tentative="1">
+      <w:start w:val="1"/>
+      <w:numFmt w:val="bullet"/>
+      <w:lvlText w:val=""/>
+      <w:lvlJc w:val="left"/>
+      <w:pPr>
+        <w:tabs>
+          <w:tab w:val="num" w:pos="2880"/>
+        </w:tabs>
+        <w:ind w:left="2880" w:hanging="360"/>
+      </w:pPr>
+      <w:rPr>
+        <w:rFonts w:ascii="Wingdings" w:hAnsi="Wingdings" w:hint="default"/>
+        <w:sz w:val="20"/>
+      </w:rPr>
+    </w:lvl>
+    <w:lvl w:ilvl="4" w:tentative="1">
+      <w:start w:val="1"/>
+      <w:numFmt w:val="bullet"/>
+      <w:lvlText w:val=""/>
+      <w:lvlJc w:val="left"/>
+      <w:pPr>
+        <w:tabs>
+          <w:tab w:val="num" w:pos="3600"/>
+        </w:tabs>
+        <w:ind w:left="3600" w:hanging="360"/>
+      </w:pPr>
+      <w:rPr>
+        <w:rFonts w:ascii="Wingdings" w:hAnsi="Wingdings" w:hint="default"/>
+        <w:sz w:val="20"/>
+      </w:rPr>
+    </w:lvl>
+    <w:lvl w:ilvl="5" w:tentative="1">
+      <w:start w:val="1"/>
+      <w:numFmt w:val="bullet"/>
+      <w:lvlText w:val=""/>
+      <w:lvlJc w:val="left"/>
+      <w:pPr>
+        <w:tabs>
+          <w:tab w:val="num" w:pos="4320"/>
+        </w:tabs>
+        <w:ind w:left="4320" w:hanging="360"/>
+      </w:pPr>
+      <w:rPr>
+        <w:rFonts w:ascii="Wingdings" w:hAnsi="Wingdings" w:hint="default"/>
+        <w:sz w:val="20"/>
+      </w:rPr>
+    </w:lvl>
+    <w:lvl w:ilvl="6" w:tentative="1">
+      <w:start w:val="1"/>
+      <w:numFmt w:val="bullet"/>
+      <w:lvlText w:val=""/>
+      <w:lvlJc w:val="left"/>
+      <w:pPr>
+        <w:tabs>
+          <w:tab w:val="num" w:pos="5040"/>
+        </w:tabs>
+        <w:ind w:left="5040" w:hanging="360"/>
+      </w:pPr>
+      <w:rPr>
+        <w:rFonts w:ascii="Wingdings" w:hAnsi="Wingdings" w:hint="default"/>
+        <w:sz w:val="20"/>
+      </w:rPr>
+    </w:lvl>
+    <w:lvl w:ilvl="7" w:tentative="1">
+      <w:start w:val="1"/>
+      <w:numFmt w:val="bullet"/>
+      <w:lvlText w:val=""/>
+      <w:lvlJc w:val="left"/>
+      <w:pPr>
+        <w:tabs>
+          <w:tab w:val="num" w:pos="5760"/>
+        </w:tabs>
+        <w:ind w:left="5760" w:hanging="360"/>
+      </w:pPr>
+      <w:rPr>
+        <w:rFonts w:ascii="Wingdings" w:hAnsi="Wingdings" w:hint="default"/>
+        <w:sz w:val="20"/>
+      </w:rPr>
+    </w:lvl>
+    <w:lvl w:ilvl="8" w:tentative="1">
+      <w:start w:val="1"/>
+      <w:numFmt w:val="bullet"/>
+      <w:lvlText w:val=""/>
+      <w:lvlJc w:val="left"/>
+      <w:pPr>
+        <w:tabs>
+          <w:tab w:val="num" w:pos="6480"/>
+        </w:tabs>
+        <w:ind w:left="6480" w:hanging="360"/>
+      </w:pPr>
+      <w:rPr>
+        <w:rFonts w:ascii="Wingdings" w:hAnsi="Wingdings" w:hint="default"/>
+        <w:sz w:val="20"/>
+      </w:rPr>
+    </w:lvl>
+  </w:abstractNum>
+  <w:abstractNum w:abstractNumId="16" w15:restartNumberingAfterBreak="0">
     <w:nsid w:val="4D5C15F3"/>
     <w:multiLevelType w:val="multilevel"/>
     <w:tmpl w:val="988CCFC8"/>
@@ -3129,7 +4013,7 @@
       </w:rPr>
     </w:lvl>
   </w:abstractNum>
-  <w:abstractNum w:abstractNumId="12" w15:restartNumberingAfterBreak="0">
+  <w:abstractNum w:abstractNumId="17" w15:restartNumberingAfterBreak="0">
     <w:nsid w:val="5165510B"/>
     <w:multiLevelType w:val="multilevel"/>
     <w:tmpl w:val="97A6359C"/>
@@ -3278,7 +4162,7 @@
       </w:rPr>
     </w:lvl>
   </w:abstractNum>
-  <w:abstractNum w:abstractNumId="13" w15:restartNumberingAfterBreak="0">
+  <w:abstractNum w:abstractNumId="18" w15:restartNumberingAfterBreak="0">
     <w:nsid w:val="548C522B"/>
     <w:multiLevelType w:val="multilevel"/>
     <w:tmpl w:val="E5D2607C"/>
@@ -3427,7 +4311,454 @@
       </w:rPr>
     </w:lvl>
   </w:abstractNum>
-  <w:abstractNum w:abstractNumId="14" w15:restartNumberingAfterBreak="0">
+  <w:abstractNum w:abstractNumId="19" w15:restartNumberingAfterBreak="0">
+    <w:nsid w:val="5B2317A5"/>
+    <w:multiLevelType w:val="multilevel"/>
+    <w:tmpl w:val="99EA2060"/>
+    <w:lvl w:ilvl="0">
+      <w:start w:val="1"/>
+      <w:numFmt w:val="bullet"/>
+      <w:lvlText w:val=""/>
+      <w:lvlJc w:val="left"/>
+      <w:pPr>
+        <w:tabs>
+          <w:tab w:val="num" w:pos="720"/>
+        </w:tabs>
+        <w:ind w:left="720" w:hanging="360"/>
+      </w:pPr>
+      <w:rPr>
+        <w:rFonts w:ascii="Symbol" w:hAnsi="Symbol" w:hint="default"/>
+        <w:sz w:val="20"/>
+      </w:rPr>
+    </w:lvl>
+    <w:lvl w:ilvl="1" w:tentative="1">
+      <w:start w:val="1"/>
+      <w:numFmt w:val="bullet"/>
+      <w:lvlText w:val="o"/>
+      <w:lvlJc w:val="left"/>
+      <w:pPr>
+        <w:tabs>
+          <w:tab w:val="num" w:pos="1440"/>
+        </w:tabs>
+        <w:ind w:left="1440" w:hanging="360"/>
+      </w:pPr>
+      <w:rPr>
+        <w:rFonts w:ascii="Courier New" w:hAnsi="Courier New" w:hint="default"/>
+        <w:sz w:val="20"/>
+      </w:rPr>
+    </w:lvl>
+    <w:lvl w:ilvl="2" w:tentative="1">
+      <w:start w:val="1"/>
+      <w:numFmt w:val="bullet"/>
+      <w:lvlText w:val=""/>
+      <w:lvlJc w:val="left"/>
+      <w:pPr>
+        <w:tabs>
+          <w:tab w:val="num" w:pos="2160"/>
+        </w:tabs>
+        <w:ind w:left="2160" w:hanging="360"/>
+      </w:pPr>
+      <w:rPr>
+        <w:rFonts w:ascii="Wingdings" w:hAnsi="Wingdings" w:hint="default"/>
+        <w:sz w:val="20"/>
+      </w:rPr>
+    </w:lvl>
+    <w:lvl w:ilvl="3" w:tentative="1">
+      <w:start w:val="1"/>
+      <w:numFmt w:val="bullet"/>
+      <w:lvlText w:val=""/>
+      <w:lvlJc w:val="left"/>
+      <w:pPr>
+        <w:tabs>
+          <w:tab w:val="num" w:pos="2880"/>
+        </w:tabs>
+        <w:ind w:left="2880" w:hanging="360"/>
+      </w:pPr>
+      <w:rPr>
+        <w:rFonts w:ascii="Wingdings" w:hAnsi="Wingdings" w:hint="default"/>
+        <w:sz w:val="20"/>
+      </w:rPr>
+    </w:lvl>
+    <w:lvl w:ilvl="4" w:tentative="1">
+      <w:start w:val="1"/>
+      <w:numFmt w:val="bullet"/>
+      <w:lvlText w:val=""/>
+      <w:lvlJc w:val="left"/>
+      <w:pPr>
+        <w:tabs>
+          <w:tab w:val="num" w:pos="3600"/>
+        </w:tabs>
+        <w:ind w:left="3600" w:hanging="360"/>
+      </w:pPr>
+      <w:rPr>
+        <w:rFonts w:ascii="Wingdings" w:hAnsi="Wingdings" w:hint="default"/>
+        <w:sz w:val="20"/>
+      </w:rPr>
+    </w:lvl>
+    <w:lvl w:ilvl="5" w:tentative="1">
+      <w:start w:val="1"/>
+      <w:numFmt w:val="bullet"/>
+      <w:lvlText w:val=""/>
+      <w:lvlJc w:val="left"/>
+      <w:pPr>
+        <w:tabs>
+          <w:tab w:val="num" w:pos="4320"/>
+        </w:tabs>
+        <w:ind w:left="4320" w:hanging="360"/>
+      </w:pPr>
+      <w:rPr>
+        <w:rFonts w:ascii="Wingdings" w:hAnsi="Wingdings" w:hint="default"/>
+        <w:sz w:val="20"/>
+      </w:rPr>
+    </w:lvl>
+    <w:lvl w:ilvl="6" w:tentative="1">
+      <w:start w:val="1"/>
+      <w:numFmt w:val="bullet"/>
+      <w:lvlText w:val=""/>
+      <w:lvlJc w:val="left"/>
+      <w:pPr>
+        <w:tabs>
+          <w:tab w:val="num" w:pos="5040"/>
+        </w:tabs>
+        <w:ind w:left="5040" w:hanging="360"/>
+      </w:pPr>
+      <w:rPr>
+        <w:rFonts w:ascii="Wingdings" w:hAnsi="Wingdings" w:hint="default"/>
+        <w:sz w:val="20"/>
+      </w:rPr>
+    </w:lvl>
+    <w:lvl w:ilvl="7" w:tentative="1">
+      <w:start w:val="1"/>
+      <w:numFmt w:val="bullet"/>
+      <w:lvlText w:val=""/>
+      <w:lvlJc w:val="left"/>
+      <w:pPr>
+        <w:tabs>
+          <w:tab w:val="num" w:pos="5760"/>
+        </w:tabs>
+        <w:ind w:left="5760" w:hanging="360"/>
+      </w:pPr>
+      <w:rPr>
+        <w:rFonts w:ascii="Wingdings" w:hAnsi="Wingdings" w:hint="default"/>
+        <w:sz w:val="20"/>
+      </w:rPr>
+    </w:lvl>
+    <w:lvl w:ilvl="8" w:tentative="1">
+      <w:start w:val="1"/>
+      <w:numFmt w:val="bullet"/>
+      <w:lvlText w:val=""/>
+      <w:lvlJc w:val="left"/>
+      <w:pPr>
+        <w:tabs>
+          <w:tab w:val="num" w:pos="6480"/>
+        </w:tabs>
+        <w:ind w:left="6480" w:hanging="360"/>
+      </w:pPr>
+      <w:rPr>
+        <w:rFonts w:ascii="Wingdings" w:hAnsi="Wingdings" w:hint="default"/>
+        <w:sz w:val="20"/>
+      </w:rPr>
+    </w:lvl>
+  </w:abstractNum>
+  <w:abstractNum w:abstractNumId="20" w15:restartNumberingAfterBreak="0">
+    <w:nsid w:val="5CF162C9"/>
+    <w:multiLevelType w:val="multilevel"/>
+    <w:tmpl w:val="FA9CC9AC"/>
+    <w:lvl w:ilvl="0">
+      <w:start w:val="1"/>
+      <w:numFmt w:val="bullet"/>
+      <w:lvlText w:val=""/>
+      <w:lvlJc w:val="left"/>
+      <w:pPr>
+        <w:tabs>
+          <w:tab w:val="num" w:pos="720"/>
+        </w:tabs>
+        <w:ind w:left="720" w:hanging="360"/>
+      </w:pPr>
+      <w:rPr>
+        <w:rFonts w:ascii="Symbol" w:hAnsi="Symbol" w:hint="default"/>
+        <w:sz w:val="20"/>
+      </w:rPr>
+    </w:lvl>
+    <w:lvl w:ilvl="1" w:tentative="1">
+      <w:start w:val="1"/>
+      <w:numFmt w:val="bullet"/>
+      <w:lvlText w:val="o"/>
+      <w:lvlJc w:val="left"/>
+      <w:pPr>
+        <w:tabs>
+          <w:tab w:val="num" w:pos="1440"/>
+        </w:tabs>
+        <w:ind w:left="1440" w:hanging="360"/>
+      </w:pPr>
+      <w:rPr>
+        <w:rFonts w:ascii="Courier New" w:hAnsi="Courier New" w:hint="default"/>
+        <w:sz w:val="20"/>
+      </w:rPr>
+    </w:lvl>
+    <w:lvl w:ilvl="2" w:tentative="1">
+      <w:start w:val="1"/>
+      <w:numFmt w:val="bullet"/>
+      <w:lvlText w:val=""/>
+      <w:lvlJc w:val="left"/>
+      <w:pPr>
+        <w:tabs>
+          <w:tab w:val="num" w:pos="2160"/>
+        </w:tabs>
+        <w:ind w:left="2160" w:hanging="360"/>
+      </w:pPr>
+      <w:rPr>
+        <w:rFonts w:ascii="Wingdings" w:hAnsi="Wingdings" w:hint="default"/>
+        <w:sz w:val="20"/>
+      </w:rPr>
+    </w:lvl>
+    <w:lvl w:ilvl="3" w:tentative="1">
+      <w:start w:val="1"/>
+      <w:numFmt w:val="bullet"/>
+      <w:lvlText w:val=""/>
+      <w:lvlJc w:val="left"/>
+      <w:pPr>
+        <w:tabs>
+          <w:tab w:val="num" w:pos="2880"/>
+        </w:tabs>
+        <w:ind w:left="2880" w:hanging="360"/>
+      </w:pPr>
+      <w:rPr>
+        <w:rFonts w:ascii="Wingdings" w:hAnsi="Wingdings" w:hint="default"/>
+        <w:sz w:val="20"/>
+      </w:rPr>
+    </w:lvl>
+    <w:lvl w:ilvl="4" w:tentative="1">
+      <w:start w:val="1"/>
+      <w:numFmt w:val="bullet"/>
+      <w:lvlText w:val=""/>
+      <w:lvlJc w:val="left"/>
+      <w:pPr>
+        <w:tabs>
+          <w:tab w:val="num" w:pos="3600"/>
+        </w:tabs>
+        <w:ind w:left="3600" w:hanging="360"/>
+      </w:pPr>
+      <w:rPr>
+        <w:rFonts w:ascii="Wingdings" w:hAnsi="Wingdings" w:hint="default"/>
+        <w:sz w:val="20"/>
+      </w:rPr>
+    </w:lvl>
+    <w:lvl w:ilvl="5" w:tentative="1">
+      <w:start w:val="1"/>
+      <w:numFmt w:val="bullet"/>
+      <w:lvlText w:val=""/>
+      <w:lvlJc w:val="left"/>
+      <w:pPr>
+        <w:tabs>
+          <w:tab w:val="num" w:pos="4320"/>
+        </w:tabs>
+        <w:ind w:left="4320" w:hanging="360"/>
+      </w:pPr>
+      <w:rPr>
+        <w:rFonts w:ascii="Wingdings" w:hAnsi="Wingdings" w:hint="default"/>
+        <w:sz w:val="20"/>
+      </w:rPr>
+    </w:lvl>
+    <w:lvl w:ilvl="6" w:tentative="1">
+      <w:start w:val="1"/>
+      <w:numFmt w:val="bullet"/>
+      <w:lvlText w:val=""/>
+      <w:lvlJc w:val="left"/>
+      <w:pPr>
+        <w:tabs>
+          <w:tab w:val="num" w:pos="5040"/>
+        </w:tabs>
+        <w:ind w:left="5040" w:hanging="360"/>
+      </w:pPr>
+      <w:rPr>
+        <w:rFonts w:ascii="Wingdings" w:hAnsi="Wingdings" w:hint="default"/>
+        <w:sz w:val="20"/>
+      </w:rPr>
+    </w:lvl>
+    <w:lvl w:ilvl="7" w:tentative="1">
+      <w:start w:val="1"/>
+      <w:numFmt w:val="bullet"/>
+      <w:lvlText w:val=""/>
+      <w:lvlJc w:val="left"/>
+      <w:pPr>
+        <w:tabs>
+          <w:tab w:val="num" w:pos="5760"/>
+        </w:tabs>
+        <w:ind w:left="5760" w:hanging="360"/>
+      </w:pPr>
+      <w:rPr>
+        <w:rFonts w:ascii="Wingdings" w:hAnsi="Wingdings" w:hint="default"/>
+        <w:sz w:val="20"/>
+      </w:rPr>
+    </w:lvl>
+    <w:lvl w:ilvl="8" w:tentative="1">
+      <w:start w:val="1"/>
+      <w:numFmt w:val="bullet"/>
+      <w:lvlText w:val=""/>
+      <w:lvlJc w:val="left"/>
+      <w:pPr>
+        <w:tabs>
+          <w:tab w:val="num" w:pos="6480"/>
+        </w:tabs>
+        <w:ind w:left="6480" w:hanging="360"/>
+      </w:pPr>
+      <w:rPr>
+        <w:rFonts w:ascii="Wingdings" w:hAnsi="Wingdings" w:hint="default"/>
+        <w:sz w:val="20"/>
+      </w:rPr>
+    </w:lvl>
+  </w:abstractNum>
+  <w:abstractNum w:abstractNumId="21" w15:restartNumberingAfterBreak="0">
+    <w:nsid w:val="5D0D0C7B"/>
+    <w:multiLevelType w:val="multilevel"/>
+    <w:tmpl w:val="FC2E0186"/>
+    <w:lvl w:ilvl="0">
+      <w:start w:val="1"/>
+      <w:numFmt w:val="bullet"/>
+      <w:lvlText w:val=""/>
+      <w:lvlJc w:val="left"/>
+      <w:pPr>
+        <w:tabs>
+          <w:tab w:val="num" w:pos="720"/>
+        </w:tabs>
+        <w:ind w:left="720" w:hanging="360"/>
+      </w:pPr>
+      <w:rPr>
+        <w:rFonts w:ascii="Symbol" w:hAnsi="Symbol" w:hint="default"/>
+        <w:sz w:val="20"/>
+      </w:rPr>
+    </w:lvl>
+    <w:lvl w:ilvl="1" w:tentative="1">
+      <w:start w:val="1"/>
+      <w:numFmt w:val="bullet"/>
+      <w:lvlText w:val="o"/>
+      <w:lvlJc w:val="left"/>
+      <w:pPr>
+        <w:tabs>
+          <w:tab w:val="num" w:pos="1440"/>
+        </w:tabs>
+        <w:ind w:left="1440" w:hanging="360"/>
+      </w:pPr>
+      <w:rPr>
+        <w:rFonts w:ascii="Courier New" w:hAnsi="Courier New" w:hint="default"/>
+        <w:sz w:val="20"/>
+      </w:rPr>
+    </w:lvl>
+    <w:lvl w:ilvl="2" w:tentative="1">
+      <w:start w:val="1"/>
+      <w:numFmt w:val="bullet"/>
+      <w:lvlText w:val=""/>
+      <w:lvlJc w:val="left"/>
+      <w:pPr>
+        <w:tabs>
+          <w:tab w:val="num" w:pos="2160"/>
+        </w:tabs>
+        <w:ind w:left="2160" w:hanging="360"/>
+      </w:pPr>
+      <w:rPr>
+        <w:rFonts w:ascii="Wingdings" w:hAnsi="Wingdings" w:hint="default"/>
+        <w:sz w:val="20"/>
+      </w:rPr>
+    </w:lvl>
+    <w:lvl w:ilvl="3" w:tentative="1">
+      <w:start w:val="1"/>
+      <w:numFmt w:val="bullet"/>
+      <w:lvlText w:val=""/>
+      <w:lvlJc w:val="left"/>
+      <w:pPr>
+        <w:tabs>
+          <w:tab w:val="num" w:pos="2880"/>
+        </w:tabs>
+        <w:ind w:left="2880" w:hanging="360"/>
+      </w:pPr>
+      <w:rPr>
+        <w:rFonts w:ascii="Wingdings" w:hAnsi="Wingdings" w:hint="default"/>
+        <w:sz w:val="20"/>
+      </w:rPr>
+    </w:lvl>
+    <w:lvl w:ilvl="4" w:tentative="1">
+      <w:start w:val="1"/>
+      <w:numFmt w:val="bullet"/>
+      <w:lvlText w:val=""/>
+      <w:lvlJc w:val="left"/>
+      <w:pPr>
+        <w:tabs>
+          <w:tab w:val="num" w:pos="3600"/>
+        </w:tabs>
+        <w:ind w:left="3600" w:hanging="360"/>
+      </w:pPr>
+      <w:rPr>
+        <w:rFonts w:ascii="Wingdings" w:hAnsi="Wingdings" w:hint="default"/>
+        <w:sz w:val="20"/>
+      </w:rPr>
+    </w:lvl>
+    <w:lvl w:ilvl="5" w:tentative="1">
+      <w:start w:val="1"/>
+      <w:numFmt w:val="bullet"/>
+      <w:lvlText w:val=""/>
+      <w:lvlJc w:val="left"/>
+      <w:pPr>
+        <w:tabs>
+          <w:tab w:val="num" w:pos="4320"/>
+        </w:tabs>
+        <w:ind w:left="4320" w:hanging="360"/>
+      </w:pPr>
+      <w:rPr>
+        <w:rFonts w:ascii="Wingdings" w:hAnsi="Wingdings" w:hint="default"/>
+        <w:sz w:val="20"/>
+      </w:rPr>
+    </w:lvl>
+    <w:lvl w:ilvl="6" w:tentative="1">
+      <w:start w:val="1"/>
+      <w:numFmt w:val="bullet"/>
+      <w:lvlText w:val=""/>
+      <w:lvlJc w:val="left"/>
+      <w:pPr>
+        <w:tabs>
+          <w:tab w:val="num" w:pos="5040"/>
+        </w:tabs>
+        <w:ind w:left="5040" w:hanging="360"/>
+      </w:pPr>
+      <w:rPr>
+        <w:rFonts w:ascii="Wingdings" w:hAnsi="Wingdings" w:hint="default"/>
+        <w:sz w:val="20"/>
+      </w:rPr>
+    </w:lvl>
+    <w:lvl w:ilvl="7" w:tentative="1">
+      <w:start w:val="1"/>
+      <w:numFmt w:val="bullet"/>
+      <w:lvlText w:val=""/>
+      <w:lvlJc w:val="left"/>
+      <w:pPr>
+        <w:tabs>
+          <w:tab w:val="num" w:pos="5760"/>
+        </w:tabs>
+        <w:ind w:left="5760" w:hanging="360"/>
+      </w:pPr>
+      <w:rPr>
+        <w:rFonts w:ascii="Wingdings" w:hAnsi="Wingdings" w:hint="default"/>
+        <w:sz w:val="20"/>
+      </w:rPr>
+    </w:lvl>
+    <w:lvl w:ilvl="8" w:tentative="1">
+      <w:start w:val="1"/>
+      <w:numFmt w:val="bullet"/>
+      <w:lvlText w:val=""/>
+      <w:lvlJc w:val="left"/>
+      <w:pPr>
+        <w:tabs>
+          <w:tab w:val="num" w:pos="6480"/>
+        </w:tabs>
+        <w:ind w:left="6480" w:hanging="360"/>
+      </w:pPr>
+      <w:rPr>
+        <w:rFonts w:ascii="Wingdings" w:hAnsi="Wingdings" w:hint="default"/>
+        <w:sz w:val="20"/>
+      </w:rPr>
+    </w:lvl>
+  </w:abstractNum>
+  <w:abstractNum w:abstractNumId="22" w15:restartNumberingAfterBreak="0">
     <w:nsid w:val="5FB16552"/>
     <w:multiLevelType w:val="multilevel"/>
     <w:tmpl w:val="9126DDDE"/>
@@ -3576,7 +4907,7 @@
       </w:rPr>
     </w:lvl>
   </w:abstractNum>
-  <w:abstractNum w:abstractNumId="15" w15:restartNumberingAfterBreak="0">
+  <w:abstractNum w:abstractNumId="23" w15:restartNumberingAfterBreak="0">
     <w:nsid w:val="64D21717"/>
     <w:multiLevelType w:val="multilevel"/>
     <w:tmpl w:val="FE989ADC"/>
@@ -3725,7 +5056,7 @@
       </w:rPr>
     </w:lvl>
   </w:abstractNum>
-  <w:abstractNum w:abstractNumId="16" w15:restartNumberingAfterBreak="0">
+  <w:abstractNum w:abstractNumId="24" w15:restartNumberingAfterBreak="0">
     <w:nsid w:val="706761CC"/>
     <w:multiLevelType w:val="multilevel"/>
     <w:tmpl w:val="5B564F16"/>
@@ -3874,7 +5205,156 @@
       </w:rPr>
     </w:lvl>
   </w:abstractNum>
-  <w:abstractNum w:abstractNumId="17" w15:restartNumberingAfterBreak="0">
+  <w:abstractNum w:abstractNumId="25" w15:restartNumberingAfterBreak="0">
+    <w:nsid w:val="718C5C4B"/>
+    <w:multiLevelType w:val="multilevel"/>
+    <w:tmpl w:val="E530F172"/>
+    <w:lvl w:ilvl="0">
+      <w:start w:val="1"/>
+      <w:numFmt w:val="bullet"/>
+      <w:lvlText w:val=""/>
+      <w:lvlJc w:val="left"/>
+      <w:pPr>
+        <w:tabs>
+          <w:tab w:val="num" w:pos="720"/>
+        </w:tabs>
+        <w:ind w:left="720" w:hanging="360"/>
+      </w:pPr>
+      <w:rPr>
+        <w:rFonts w:ascii="Symbol" w:hAnsi="Symbol" w:hint="default"/>
+        <w:sz w:val="20"/>
+      </w:rPr>
+    </w:lvl>
+    <w:lvl w:ilvl="1" w:tentative="1">
+      <w:start w:val="1"/>
+      <w:numFmt w:val="bullet"/>
+      <w:lvlText w:val="o"/>
+      <w:lvlJc w:val="left"/>
+      <w:pPr>
+        <w:tabs>
+          <w:tab w:val="num" w:pos="1440"/>
+        </w:tabs>
+        <w:ind w:left="1440" w:hanging="360"/>
+      </w:pPr>
+      <w:rPr>
+        <w:rFonts w:ascii="Courier New" w:hAnsi="Courier New" w:hint="default"/>
+        <w:sz w:val="20"/>
+      </w:rPr>
+    </w:lvl>
+    <w:lvl w:ilvl="2" w:tentative="1">
+      <w:start w:val="1"/>
+      <w:numFmt w:val="bullet"/>
+      <w:lvlText w:val=""/>
+      <w:lvlJc w:val="left"/>
+      <w:pPr>
+        <w:tabs>
+          <w:tab w:val="num" w:pos="2160"/>
+        </w:tabs>
+        <w:ind w:left="2160" w:hanging="360"/>
+      </w:pPr>
+      <w:rPr>
+        <w:rFonts w:ascii="Wingdings" w:hAnsi="Wingdings" w:hint="default"/>
+        <w:sz w:val="20"/>
+      </w:rPr>
+    </w:lvl>
+    <w:lvl w:ilvl="3" w:tentative="1">
+      <w:start w:val="1"/>
+      <w:numFmt w:val="bullet"/>
+      <w:lvlText w:val=""/>
+      <w:lvlJc w:val="left"/>
+      <w:pPr>
+        <w:tabs>
+          <w:tab w:val="num" w:pos="2880"/>
+        </w:tabs>
+        <w:ind w:left="2880" w:hanging="360"/>
+      </w:pPr>
+      <w:rPr>
+        <w:rFonts w:ascii="Wingdings" w:hAnsi="Wingdings" w:hint="default"/>
+        <w:sz w:val="20"/>
+      </w:rPr>
+    </w:lvl>
+    <w:lvl w:ilvl="4" w:tentative="1">
+      <w:start w:val="1"/>
+      <w:numFmt w:val="bullet"/>
+      <w:lvlText w:val=""/>
+      <w:lvlJc w:val="left"/>
+      <w:pPr>
+        <w:tabs>
+          <w:tab w:val="num" w:pos="3600"/>
+        </w:tabs>
+        <w:ind w:left="3600" w:hanging="360"/>
+      </w:pPr>
+      <w:rPr>
+        <w:rFonts w:ascii="Wingdings" w:hAnsi="Wingdings" w:hint="default"/>
+        <w:sz w:val="20"/>
+      </w:rPr>
+    </w:lvl>
+    <w:lvl w:ilvl="5" w:tentative="1">
+      <w:start w:val="1"/>
+      <w:numFmt w:val="bullet"/>
+      <w:lvlText w:val=""/>
+      <w:lvlJc w:val="left"/>
+      <w:pPr>
+        <w:tabs>
+          <w:tab w:val="num" w:pos="4320"/>
+        </w:tabs>
+        <w:ind w:left="4320" w:hanging="360"/>
+      </w:pPr>
+      <w:rPr>
+        <w:rFonts w:ascii="Wingdings" w:hAnsi="Wingdings" w:hint="default"/>
+        <w:sz w:val="20"/>
+      </w:rPr>
+    </w:lvl>
+    <w:lvl w:ilvl="6" w:tentative="1">
+      <w:start w:val="1"/>
+      <w:numFmt w:val="bullet"/>
+      <w:lvlText w:val=""/>
+      <w:lvlJc w:val="left"/>
+      <w:pPr>
+        <w:tabs>
+          <w:tab w:val="num" w:pos="5040"/>
+        </w:tabs>
+        <w:ind w:left="5040" w:hanging="360"/>
+      </w:pPr>
+      <w:rPr>
+        <w:rFonts w:ascii="Wingdings" w:hAnsi="Wingdings" w:hint="default"/>
+        <w:sz w:val="20"/>
+      </w:rPr>
+    </w:lvl>
+    <w:lvl w:ilvl="7" w:tentative="1">
+      <w:start w:val="1"/>
+      <w:numFmt w:val="bullet"/>
+      <w:lvlText w:val=""/>
+      <w:lvlJc w:val="left"/>
+      <w:pPr>
+        <w:tabs>
+          <w:tab w:val="num" w:pos="5760"/>
+        </w:tabs>
+        <w:ind w:left="5760" w:hanging="360"/>
+      </w:pPr>
+      <w:rPr>
+        <w:rFonts w:ascii="Wingdings" w:hAnsi="Wingdings" w:hint="default"/>
+        <w:sz w:val="20"/>
+      </w:rPr>
+    </w:lvl>
+    <w:lvl w:ilvl="8" w:tentative="1">
+      <w:start w:val="1"/>
+      <w:numFmt w:val="bullet"/>
+      <w:lvlText w:val=""/>
+      <w:lvlJc w:val="left"/>
+      <w:pPr>
+        <w:tabs>
+          <w:tab w:val="num" w:pos="6480"/>
+        </w:tabs>
+        <w:ind w:left="6480" w:hanging="360"/>
+      </w:pPr>
+      <w:rPr>
+        <w:rFonts w:ascii="Wingdings" w:hAnsi="Wingdings" w:hint="default"/>
+        <w:sz w:val="20"/>
+      </w:rPr>
+    </w:lvl>
+  </w:abstractNum>
+  <w:abstractNum w:abstractNumId="26" w15:restartNumberingAfterBreak="0">
     <w:nsid w:val="767244AD"/>
     <w:multiLevelType w:val="multilevel"/>
     <w:tmpl w:val="E12E2E76"/>
@@ -4024,57 +5504,84 @@
     </w:lvl>
   </w:abstractNum>
   <w:num w:numId="1" w16cid:durableId="1597786348">
-    <w:abstractNumId w:val="17"/>
+    <w:abstractNumId w:val="26"/>
   </w:num>
   <w:num w:numId="2" w16cid:durableId="1451582203">
-    <w:abstractNumId w:val="11"/>
+    <w:abstractNumId w:val="16"/>
   </w:num>
   <w:num w:numId="3" w16cid:durableId="1734885207">
     <w:abstractNumId w:val="0"/>
   </w:num>
   <w:num w:numId="4" w16cid:durableId="1749426244">
+    <w:abstractNumId w:val="9"/>
+  </w:num>
+  <w:num w:numId="5" w16cid:durableId="1681346712">
+    <w:abstractNumId w:val="2"/>
+  </w:num>
+  <w:num w:numId="6" w16cid:durableId="1210798342">
+    <w:abstractNumId w:val="6"/>
+  </w:num>
+  <w:num w:numId="7" w16cid:durableId="958729963">
+    <w:abstractNumId w:val="3"/>
+  </w:num>
+  <w:num w:numId="8" w16cid:durableId="986057699">
+    <w:abstractNumId w:val="24"/>
+  </w:num>
+  <w:num w:numId="9" w16cid:durableId="1628050488">
+    <w:abstractNumId w:val="8"/>
+  </w:num>
+  <w:num w:numId="10" w16cid:durableId="1910967698">
+    <w:abstractNumId w:val="18"/>
+  </w:num>
+  <w:num w:numId="11" w16cid:durableId="1505703086">
+    <w:abstractNumId w:val="13"/>
+  </w:num>
+  <w:num w:numId="12" w16cid:durableId="1976644955">
+    <w:abstractNumId w:val="11"/>
+  </w:num>
+  <w:num w:numId="13" w16cid:durableId="1387335296">
+    <w:abstractNumId w:val="4"/>
+  </w:num>
+  <w:num w:numId="14" w16cid:durableId="1273169281">
+    <w:abstractNumId w:val="23"/>
+  </w:num>
+  <w:num w:numId="15" w16cid:durableId="295376463">
+    <w:abstractNumId w:val="22"/>
+  </w:num>
+  <w:num w:numId="16" w16cid:durableId="1009411793">
+    <w:abstractNumId w:val="5"/>
+  </w:num>
+  <w:num w:numId="17" w16cid:durableId="380322078">
+    <w:abstractNumId w:val="10"/>
+  </w:num>
+  <w:num w:numId="18" w16cid:durableId="2093968387">
+    <w:abstractNumId w:val="17"/>
+  </w:num>
+  <w:num w:numId="19" w16cid:durableId="1723674580">
+    <w:abstractNumId w:val="21"/>
+  </w:num>
+  <w:num w:numId="20" w16cid:durableId="396905486">
     <w:abstractNumId w:val="7"/>
   </w:num>
-  <w:num w:numId="5" w16cid:durableId="1681346712">
+  <w:num w:numId="21" w16cid:durableId="1190798403">
     <w:abstractNumId w:val="1"/>
   </w:num>
-  <w:num w:numId="6" w16cid:durableId="1210798342">
-    <w:abstractNumId w:val="5"/>
+  <w:num w:numId="22" w16cid:durableId="926421972">
+    <w:abstractNumId w:val="19"/>
   </w:num>
-  <w:num w:numId="7" w16cid:durableId="958729963">
-    <w:abstractNumId w:val="2"/>
+  <w:num w:numId="23" w16cid:durableId="387188717">
+    <w:abstractNumId w:val="25"/>
   </w:num>
-  <w:num w:numId="8" w16cid:durableId="986057699">
-    <w:abstractNumId w:val="16"/>
-  </w:num>
-  <w:num w:numId="9" w16cid:durableId="1628050488">
-    <w:abstractNumId w:val="6"/>
-  </w:num>
-  <w:num w:numId="10" w16cid:durableId="1910967698">
-    <w:abstractNumId w:val="13"/>
-  </w:num>
-  <w:num w:numId="11" w16cid:durableId="1505703086">
-    <w:abstractNumId w:val="10"/>
-  </w:num>
-  <w:num w:numId="12" w16cid:durableId="1976644955">
-    <w:abstractNumId w:val="9"/>
-  </w:num>
-  <w:num w:numId="13" w16cid:durableId="1387335296">
-    <w:abstractNumId w:val="3"/>
-  </w:num>
-  <w:num w:numId="14" w16cid:durableId="1273169281">
+  <w:num w:numId="24" w16cid:durableId="252978440">
     <w:abstractNumId w:val="15"/>
   </w:num>
-  <w:num w:numId="15" w16cid:durableId="295376463">
+  <w:num w:numId="25" w16cid:durableId="1027828494">
+    <w:abstractNumId w:val="20"/>
+  </w:num>
+  <w:num w:numId="26" w16cid:durableId="683360368">
     <w:abstractNumId w:val="14"/>
   </w:num>
-  <w:num w:numId="16" w16cid:durableId="1009411793">
-    <w:abstractNumId w:val="4"/>
-  </w:num>
-  <w:num w:numId="17" w16cid:durableId="380322078">
-    <w:abstractNumId w:val="8"/>
-  </w:num>
-  <w:num w:numId="18" w16cid:durableId="2093968387">
+  <w:num w:numId="27" w16cid:durableId="1255090005">
     <w:abstractNumId w:val="12"/>
   </w:num>
 </w:numbering>
@@ -4683,7 +6190,6 @@
   <w:style w:type="character" w:default="1" w:styleId="Fuentedeprrafopredeter">
     <w:name w:val="Default Paragraph Font"/>
     <w:uiPriority w:val="1"/>
-    <w:semiHidden/>
     <w:unhideWhenUsed/>
   </w:style>
   <w:style w:type="table" w:default="1" w:styleId="Tablanormal">

</xml_diff>